<commit_message>
add phrase in techdoc
</commit_message>
<xml_diff>
--- a/TechInfo.docx
+++ b/TechInfo.docx
@@ -326,7 +326,7 @@
     </w:p>
     <w:p>
       <w:pPr>
-        <w:pStyle w:val="ListParagraph"/>
+        <w:pStyle w:val="Listenabsatz"/>
         <w:numPr>
           <w:ilvl w:val="0"/>
           <w:numId w:val="27"/>
@@ -373,7 +373,7 @@
     </w:p>
     <w:p>
       <w:pPr>
-        <w:pStyle w:val="ListParagraph"/>
+        <w:pStyle w:val="Listenabsatz"/>
         <w:numPr>
           <w:ilvl w:val="0"/>
           <w:numId w:val="27"/>
@@ -401,21 +401,12 @@
         <w:t xml:space="preserve">Wir haben uns überlegt für die Ablage der Rezepte </w:t>
       </w:r>
       <w:hyperlink r:id="rId13" w:history="1">
-        <w:proofErr w:type="spellStart"/>
         <w:r>
           <w:rPr>
             <w:rStyle w:val="Hyperlink"/>
             <w:rFonts w:cs="Arial"/>
           </w:rPr>
-          <w:t>Soulbound</w:t>
-        </w:r>
-        <w:proofErr w:type="spellEnd"/>
-        <w:r>
-          <w:rPr>
-            <w:rStyle w:val="Hyperlink"/>
-            <w:rFonts w:cs="Arial"/>
-          </w:rPr>
-          <w:t xml:space="preserve"> Tokens</w:t>
+          <w:t>Soulbound Tokens</w:t>
         </w:r>
       </w:hyperlink>
       <w:r>
@@ -449,17 +440,8 @@
             <w:rStyle w:val="Hyperlink"/>
             <w:rFonts w:cs="Arial"/>
           </w:rPr>
-          <w:t xml:space="preserve">Google </w:t>
+          <w:t>Google Firebase</w:t>
         </w:r>
-        <w:proofErr w:type="spellStart"/>
-        <w:r>
-          <w:rPr>
-            <w:rStyle w:val="Hyperlink"/>
-            <w:rFonts w:cs="Arial"/>
-          </w:rPr>
-          <w:t>Firebase</w:t>
-        </w:r>
-        <w:proofErr w:type="spellEnd"/>
       </w:hyperlink>
       <w:r>
         <w:t xml:space="preserve"> direkt ins Frontend eingebunden.</w:t>
@@ -480,7 +462,7 @@
     </w:p>
     <w:p>
       <w:pPr>
-        <w:pStyle w:val="ListParagraph"/>
+        <w:pStyle w:val="Listenabsatz"/>
         <w:numPr>
           <w:ilvl w:val="0"/>
           <w:numId w:val="27"/>
@@ -522,17 +504,8 @@
             <w:rStyle w:val="Hyperlink"/>
             <w:rFonts w:cs="Arial"/>
           </w:rPr>
-          <w:t xml:space="preserve">Google </w:t>
+          <w:t>Google Firebase</w:t>
         </w:r>
-        <w:proofErr w:type="spellStart"/>
-        <w:r>
-          <w:rPr>
-            <w:rStyle w:val="Hyperlink"/>
-            <w:rFonts w:cs="Arial"/>
-          </w:rPr>
-          <w:t>Firebase</w:t>
-        </w:r>
-        <w:proofErr w:type="spellEnd"/>
       </w:hyperlink>
       <w:r>
         <w:t>.</w:t>
@@ -540,7 +513,7 @@
     </w:p>
     <w:p>
       <w:pPr>
-        <w:pStyle w:val="ListParagraph"/>
+        <w:pStyle w:val="Listenabsatz"/>
         <w:numPr>
           <w:ilvl w:val="0"/>
           <w:numId w:val="27"/>
@@ -574,15 +547,7 @@
         <w:t>n</w:t>
       </w:r>
       <w:r>
-        <w:t xml:space="preserve"> und Google </w:t>
-      </w:r>
-      <w:proofErr w:type="spellStart"/>
-      <w:r>
-        <w:t>Firebase</w:t>
-      </w:r>
-      <w:proofErr w:type="spellEnd"/>
-      <w:r>
-        <w:t xml:space="preserve"> ist eine Dokument Datenbank die via REST </w:t>
+        <w:t xml:space="preserve"> und Google Firebase ist eine Dokument Datenbank die via REST </w:t>
       </w:r>
       <w:r>
         <w:t>verwendet werden kann.</w:t>
@@ -603,7 +568,7 @@
     </w:p>
     <w:p>
       <w:pPr>
-        <w:pStyle w:val="ListParagraph"/>
+        <w:pStyle w:val="Listenabsatz"/>
         <w:numPr>
           <w:ilvl w:val="0"/>
           <w:numId w:val="27"/>
@@ -646,10 +611,7 @@
         <w:t xml:space="preserve"> um Patienten und Medikamente</w:t>
       </w:r>
       <w:r>
-        <w:t xml:space="preserve">n </w:t>
-      </w:r>
-      <w:r>
-        <w:t>Daten</w:t>
+        <w:t>n Daten</w:t>
       </w:r>
       <w:r>
         <w:t xml:space="preserve"> in unsere App laden zu können.</w:t>
@@ -660,7 +622,7 @@
     </w:p>
     <w:p>
       <w:pPr>
-        <w:pStyle w:val="ListParagraph"/>
+        <w:pStyle w:val="Listenabsatz"/>
         <w:numPr>
           <w:ilvl w:val="0"/>
           <w:numId w:val="27"/>
@@ -699,6 +661,9 @@
       <w:r>
         <w:t xml:space="preserve"> sind.</w:t>
       </w:r>
+      <w:r>
+        <w:t xml:space="preserve"> Dies hebt den aktuellen Sicherheitsstandard von Arztrezepten deutlich an.</w:t>
+      </w:r>
     </w:p>
     <w:p>
       <w:pPr>
@@ -715,7 +680,7 @@
     </w:p>
     <w:p>
       <w:pPr>
-        <w:pStyle w:val="ListParagraph"/>
+        <w:pStyle w:val="Listenabsatz"/>
         <w:numPr>
           <w:ilvl w:val="0"/>
           <w:numId w:val="27"/>
@@ -820,7 +785,7 @@
 <w:ftr xmlns:wpc="http://schemas.microsoft.com/office/word/2010/wordprocessingCanvas" xmlns:cx="http://schemas.microsoft.com/office/drawing/2014/chartex" xmlns:cx1="http://schemas.microsoft.com/office/drawing/2015/9/8/chartex" xmlns:cx2="http://schemas.microsoft.com/office/drawing/2015/10/21/chartex" xmlns:cx3="http://schemas.microsoft.com/office/drawing/2016/5/9/chartex" xmlns:cx4="http://schemas.microsoft.com/office/drawing/2016/5/10/chartex" xmlns:cx5="http://schemas.microsoft.com/office/drawing/2016/5/11/chartex" xmlns:cx6="http://schemas.microsoft.com/office/drawing/2016/5/12/chartex" xmlns:cx7="http://schemas.microsoft.com/office/drawing/2016/5/13/chartex" xmlns:cx8="http://schemas.microsoft.com/office/drawing/2016/5/14/chartex" xmlns:mc="http://schemas.openxmlformats.org/markup-compatibility/2006" xmlns:aink="http://schemas.microsoft.com/office/drawing/2016/ink" xmlns:am3d="http://schemas.microsoft.com/office/drawing/2017/model3d" xmlns:o="urn:schemas-microsoft-com:office:office" xmlns:oel="http://schemas.microsoft.com/office/2019/extlst" xmlns:r="http://schemas.openxmlformats.org/officeDocument/2006/relationships" xmlns:m="http://schemas.openxmlformats.org/officeDocument/2006/math" xmlns:v="urn:schemas-microsoft-com:vml" xmlns:wp14="http://schemas.microsoft.com/office/word/2010/wordprocessingDrawing" xmlns:wp="http://schemas.openxmlformats.org/drawingml/2006/wordprocessingDrawing" xmlns:w10="urn:schemas-microsoft-com:office:word" xmlns:w="http://schemas.openxmlformats.org/wordprocessingml/2006/main" xmlns:w14="http://schemas.microsoft.com/office/word/2010/wordml" xmlns:w15="http://schemas.microsoft.com/office/word/2012/wordml" xmlns:w16cex="http://schemas.microsoft.com/office/word/2018/wordml/cex" xmlns:w16cid="http://schemas.microsoft.com/office/word/2016/wordml/cid" xmlns:w16="http://schemas.microsoft.com/office/word/2018/wordml" xmlns:w16sdtdh="http://schemas.microsoft.com/office/word/2020/wordml/sdtdatahash" xmlns:w16se="http://schemas.microsoft.com/office/word/2015/wordml/symex" xmlns:wpg="http://schemas.microsoft.com/office/word/2010/wordprocessingGroup" xmlns:wpi="http://schemas.microsoft.com/office/word/2010/wordprocessingInk" xmlns:wne="http://schemas.microsoft.com/office/word/2006/wordml" xmlns:wps="http://schemas.microsoft.com/office/word/2010/wordprocessingShape" mc:Ignorable="w14 w15 w16se w16cid w16 w16cex w16sdtdh wp14">
   <w:p>
     <w:pPr>
-      <w:pStyle w:val="Footer"/>
+      <w:pStyle w:val="Fuzeile"/>
       <w:pBdr>
         <w:bottom w:val="single" w:sz="18" w:space="1" w:color="auto"/>
       </w:pBdr>
@@ -862,7 +827,7 @@
   </w:p>
   <w:p>
     <w:pPr>
-      <w:pStyle w:val="Footer"/>
+      <w:pStyle w:val="Fuzeile"/>
     </w:pPr>
     <w:r>
       <w:rPr>
@@ -936,7 +901,7 @@
 <w:ftr xmlns:wpc="http://schemas.microsoft.com/office/word/2010/wordprocessingCanvas" xmlns:cx="http://schemas.microsoft.com/office/drawing/2014/chartex" xmlns:cx1="http://schemas.microsoft.com/office/drawing/2015/9/8/chartex" xmlns:cx2="http://schemas.microsoft.com/office/drawing/2015/10/21/chartex" xmlns:cx3="http://schemas.microsoft.com/office/drawing/2016/5/9/chartex" xmlns:cx4="http://schemas.microsoft.com/office/drawing/2016/5/10/chartex" xmlns:cx5="http://schemas.microsoft.com/office/drawing/2016/5/11/chartex" xmlns:cx6="http://schemas.microsoft.com/office/drawing/2016/5/12/chartex" xmlns:cx7="http://schemas.microsoft.com/office/drawing/2016/5/13/chartex" xmlns:cx8="http://schemas.microsoft.com/office/drawing/2016/5/14/chartex" xmlns:mc="http://schemas.openxmlformats.org/markup-compatibility/2006" xmlns:aink="http://schemas.microsoft.com/office/drawing/2016/ink" xmlns:am3d="http://schemas.microsoft.com/office/drawing/2017/model3d" xmlns:o="urn:schemas-microsoft-com:office:office" xmlns:oel="http://schemas.microsoft.com/office/2019/extlst" xmlns:r="http://schemas.openxmlformats.org/officeDocument/2006/relationships" xmlns:m="http://schemas.openxmlformats.org/officeDocument/2006/math" xmlns:v="urn:schemas-microsoft-com:vml" xmlns:wp14="http://schemas.microsoft.com/office/word/2010/wordprocessingDrawing" xmlns:wp="http://schemas.openxmlformats.org/drawingml/2006/wordprocessingDrawing" xmlns:w10="urn:schemas-microsoft-com:office:word" xmlns:w="http://schemas.openxmlformats.org/wordprocessingml/2006/main" xmlns:w14="http://schemas.microsoft.com/office/word/2010/wordml" xmlns:w15="http://schemas.microsoft.com/office/word/2012/wordml" xmlns:w16cex="http://schemas.microsoft.com/office/word/2018/wordml/cex" xmlns:w16cid="http://schemas.microsoft.com/office/word/2016/wordml/cid" xmlns:w16="http://schemas.microsoft.com/office/word/2018/wordml" xmlns:w16sdtdh="http://schemas.microsoft.com/office/word/2020/wordml/sdtdatahash" xmlns:w16se="http://schemas.microsoft.com/office/word/2015/wordml/symex" xmlns:wpg="http://schemas.microsoft.com/office/word/2010/wordprocessingGroup" xmlns:wpi="http://schemas.microsoft.com/office/word/2010/wordprocessingInk" xmlns:wne="http://schemas.microsoft.com/office/word/2006/wordml" xmlns:wps="http://schemas.microsoft.com/office/word/2010/wordprocessingShape" mc:Ignorable="w14 w15 w16se w16cid w16 w16cex w16sdtdh wp14">
   <w:p>
     <w:pPr>
-      <w:pStyle w:val="Footer"/>
+      <w:pStyle w:val="Fuzeile"/>
       <w:ind w:left="-2665"/>
     </w:pPr>
     <w:r>
@@ -1008,7 +973,7 @@
 <w:hdr xmlns:wpc="http://schemas.microsoft.com/office/word/2010/wordprocessingCanvas" xmlns:cx="http://schemas.microsoft.com/office/drawing/2014/chartex" xmlns:cx1="http://schemas.microsoft.com/office/drawing/2015/9/8/chartex" xmlns:cx2="http://schemas.microsoft.com/office/drawing/2015/10/21/chartex" xmlns:cx3="http://schemas.microsoft.com/office/drawing/2016/5/9/chartex" xmlns:cx4="http://schemas.microsoft.com/office/drawing/2016/5/10/chartex" xmlns:cx5="http://schemas.microsoft.com/office/drawing/2016/5/11/chartex" xmlns:cx6="http://schemas.microsoft.com/office/drawing/2016/5/12/chartex" xmlns:cx7="http://schemas.microsoft.com/office/drawing/2016/5/13/chartex" xmlns:cx8="http://schemas.microsoft.com/office/drawing/2016/5/14/chartex" xmlns:mc="http://schemas.openxmlformats.org/markup-compatibility/2006" xmlns:aink="http://schemas.microsoft.com/office/drawing/2016/ink" xmlns:am3d="http://schemas.microsoft.com/office/drawing/2017/model3d" xmlns:o="urn:schemas-microsoft-com:office:office" xmlns:oel="http://schemas.microsoft.com/office/2019/extlst" xmlns:r="http://schemas.openxmlformats.org/officeDocument/2006/relationships" xmlns:m="http://schemas.openxmlformats.org/officeDocument/2006/math" xmlns:v="urn:schemas-microsoft-com:vml" xmlns:wp14="http://schemas.microsoft.com/office/word/2010/wordprocessingDrawing" xmlns:wp="http://schemas.openxmlformats.org/drawingml/2006/wordprocessingDrawing" xmlns:w10="urn:schemas-microsoft-com:office:word" xmlns:w="http://schemas.openxmlformats.org/wordprocessingml/2006/main" xmlns:w14="http://schemas.microsoft.com/office/word/2010/wordml" xmlns:w15="http://schemas.microsoft.com/office/word/2012/wordml" xmlns:w16cex="http://schemas.microsoft.com/office/word/2018/wordml/cex" xmlns:w16cid="http://schemas.microsoft.com/office/word/2016/wordml/cid" xmlns:w16="http://schemas.microsoft.com/office/word/2018/wordml" xmlns:w16sdtdh="http://schemas.microsoft.com/office/word/2020/wordml/sdtdatahash" xmlns:w16se="http://schemas.microsoft.com/office/word/2015/wordml/symex" xmlns:wpg="http://schemas.microsoft.com/office/word/2010/wordprocessingGroup" xmlns:wpi="http://schemas.microsoft.com/office/word/2010/wordprocessingInk" xmlns:wne="http://schemas.microsoft.com/office/word/2006/wordml" xmlns:wps="http://schemas.microsoft.com/office/word/2010/wordprocessingShape" mc:Ignorable="w14 w15 w16se w16cid w16 w16cex w16sdtdh wp14">
   <w:p>
     <w:pPr>
-      <w:pStyle w:val="Header"/>
+      <w:pStyle w:val="Kopfzeile"/>
       <w:pBdr>
         <w:bottom w:val="single" w:sz="18" w:space="1" w:color="000000" w:themeColor="text1"/>
       </w:pBdr>
@@ -1064,7 +1029,7 @@
 <w:hdr xmlns:wpc="http://schemas.microsoft.com/office/word/2010/wordprocessingCanvas" xmlns:cx="http://schemas.microsoft.com/office/drawing/2014/chartex" xmlns:cx1="http://schemas.microsoft.com/office/drawing/2015/9/8/chartex" xmlns:cx2="http://schemas.microsoft.com/office/drawing/2015/10/21/chartex" xmlns:cx3="http://schemas.microsoft.com/office/drawing/2016/5/9/chartex" xmlns:cx4="http://schemas.microsoft.com/office/drawing/2016/5/10/chartex" xmlns:cx5="http://schemas.microsoft.com/office/drawing/2016/5/11/chartex" xmlns:cx6="http://schemas.microsoft.com/office/drawing/2016/5/12/chartex" xmlns:cx7="http://schemas.microsoft.com/office/drawing/2016/5/13/chartex" xmlns:cx8="http://schemas.microsoft.com/office/drawing/2016/5/14/chartex" xmlns:mc="http://schemas.openxmlformats.org/markup-compatibility/2006" xmlns:aink="http://schemas.microsoft.com/office/drawing/2016/ink" xmlns:am3d="http://schemas.microsoft.com/office/drawing/2017/model3d" xmlns:o="urn:schemas-microsoft-com:office:office" xmlns:oel="http://schemas.microsoft.com/office/2019/extlst" xmlns:r="http://schemas.openxmlformats.org/officeDocument/2006/relationships" xmlns:m="http://schemas.openxmlformats.org/officeDocument/2006/math" xmlns:v="urn:schemas-microsoft-com:vml" xmlns:wp14="http://schemas.microsoft.com/office/word/2010/wordprocessingDrawing" xmlns:wp="http://schemas.openxmlformats.org/drawingml/2006/wordprocessingDrawing" xmlns:w10="urn:schemas-microsoft-com:office:word" xmlns:w="http://schemas.openxmlformats.org/wordprocessingml/2006/main" xmlns:w14="http://schemas.microsoft.com/office/word/2010/wordml" xmlns:w15="http://schemas.microsoft.com/office/word/2012/wordml" xmlns:w16cex="http://schemas.microsoft.com/office/word/2018/wordml/cex" xmlns:w16cid="http://schemas.microsoft.com/office/word/2016/wordml/cid" xmlns:w16="http://schemas.microsoft.com/office/word/2018/wordml" xmlns:w16sdtdh="http://schemas.microsoft.com/office/word/2020/wordml/sdtdatahash" xmlns:w16se="http://schemas.microsoft.com/office/word/2015/wordml/symex" xmlns:wpg="http://schemas.microsoft.com/office/word/2010/wordprocessingGroup" xmlns:wpi="http://schemas.microsoft.com/office/word/2010/wordprocessingInk" xmlns:wne="http://schemas.microsoft.com/office/word/2006/wordml" xmlns:wps="http://schemas.microsoft.com/office/word/2010/wordprocessingShape" mc:Ignorable="w14 w15 w16se w16cid w16 w16cex w16sdtdh wp14">
   <w:p>
     <w:pPr>
-      <w:pStyle w:val="Header"/>
+      <w:pStyle w:val="Kopfzeile"/>
       <w:ind w:left="-567"/>
     </w:pPr>
   </w:p>
@@ -2012,7 +1977,7 @@
     <w:lvl w:ilvl="0">
       <w:start w:val="1"/>
       <w:numFmt w:val="decimal"/>
-      <w:pStyle w:val="Heading1"/>
+      <w:pStyle w:val="berschrift1"/>
       <w:lvlText w:val="%1"/>
       <w:lvlJc w:val="left"/>
       <w:pPr>
@@ -2070,7 +2035,7 @@
     <w:lvl w:ilvl="1">
       <w:start w:val="1"/>
       <w:numFmt w:val="decimal"/>
-      <w:pStyle w:val="Heading2"/>
+      <w:pStyle w:val="berschrift2"/>
       <w:lvlText w:val="%1.%2"/>
       <w:lvlJc w:val="left"/>
       <w:pPr>
@@ -2130,7 +2095,7 @@
     <w:lvl w:ilvl="2">
       <w:start w:val="1"/>
       <w:numFmt w:val="decimal"/>
-      <w:pStyle w:val="Heading3"/>
+      <w:pStyle w:val="berschrift3"/>
       <w:lvlText w:val="%1.%2.%3"/>
       <w:lvlJc w:val="left"/>
       <w:pPr>
@@ -3980,7 +3945,7 @@
     <w:lvl w:ilvl="0">
       <w:start w:val="1"/>
       <w:numFmt w:val="bullet"/>
-      <w:pStyle w:val="ListParagraph"/>
+      <w:pStyle w:val="Listenabsatz"/>
       <w:lvlText w:val=""/>
       <w:lvlJc w:val="left"/>
       <w:pPr>
@@ -4554,7 +4519,7 @@
     <w:lsdException w:name="Unresolved Mention" w:semiHidden="1" w:uiPriority="99" w:unhideWhenUsed="1"/>
     <w:lsdException w:name="Smart Link" w:semiHidden="1" w:uiPriority="99" w:unhideWhenUsed="1"/>
   </w:latentStyles>
-  <w:style w:type="paragraph" w:default="1" w:styleId="Normal">
+  <w:style w:type="paragraph" w:default="1" w:styleId="Standard">
     <w:name w:val="Normal"/>
     <w:qFormat/>
     <w:rsid w:val="009A7E9E"/>
@@ -4563,11 +4528,11 @@
       <w:szCs w:val="22"/>
     </w:rPr>
   </w:style>
-  <w:style w:type="paragraph" w:styleId="Heading1">
+  <w:style w:type="paragraph" w:styleId="berschrift1">
     <w:name w:val="heading 1"/>
     <w:aliases w:val="Überschrift 1 (u1),(U1),main title,TF-Overskrift 1,ITT t1,PA Chapter,Chapter"/>
-    <w:basedOn w:val="Normal"/>
-    <w:next w:val="Normal"/>
+    <w:basedOn w:val="Standard"/>
+    <w:next w:val="Standard"/>
     <w:autoRedefine/>
     <w:qFormat/>
     <w:rsid w:val="008549F7"/>
@@ -4594,10 +4559,10 @@
       <w:lang w:eastAsia="en-US"/>
     </w:rPr>
   </w:style>
-  <w:style w:type="paragraph" w:styleId="Heading2">
+  <w:style w:type="paragraph" w:styleId="berschrift2">
     <w:name w:val="heading 2"/>
-    <w:basedOn w:val="Normal"/>
-    <w:next w:val="Normal"/>
+    <w:basedOn w:val="Standard"/>
+    <w:next w:val="Standard"/>
     <w:autoRedefine/>
     <w:qFormat/>
     <w:rsid w:val="006A3468"/>
@@ -4624,11 +4589,11 @@
       <w:lang w:eastAsia="en-US"/>
     </w:rPr>
   </w:style>
-  <w:style w:type="paragraph" w:styleId="Heading3">
+  <w:style w:type="paragraph" w:styleId="berschrift3">
     <w:name w:val="heading 3"/>
-    <w:basedOn w:val="Heading2"/>
-    <w:next w:val="Normal"/>
-    <w:link w:val="Heading3Char"/>
+    <w:basedOn w:val="berschrift2"/>
+    <w:next w:val="Standard"/>
+    <w:link w:val="berschrift3Zchn"/>
     <w:autoRedefine/>
     <w:qFormat/>
     <w:rsid w:val="006A3468"/>
@@ -4645,13 +4610,13 @@
       <w:outlineLvl w:val="2"/>
     </w:pPr>
   </w:style>
-  <w:style w:type="character" w:default="1" w:styleId="DefaultParagraphFont">
+  <w:style w:type="character" w:default="1" w:styleId="Absatz-Standardschriftart">
     <w:name w:val="Default Paragraph Font"/>
     <w:uiPriority w:val="1"/>
     <w:semiHidden/>
     <w:unhideWhenUsed/>
   </w:style>
-  <w:style w:type="table" w:default="1" w:styleId="TableNormal">
+  <w:style w:type="table" w:default="1" w:styleId="NormaleTabelle">
     <w:name w:val="Normal Table"/>
     <w:uiPriority w:val="99"/>
     <w:semiHidden/>
@@ -4666,7 +4631,7 @@
       </w:tblCellMar>
     </w:tblPr>
   </w:style>
-  <w:style w:type="numbering" w:default="1" w:styleId="NoList">
+  <w:style w:type="numbering" w:default="1" w:styleId="KeineListe">
     <w:name w:val="No List"/>
     <w:uiPriority w:val="99"/>
     <w:semiHidden/>
@@ -4674,8 +4639,8 @@
   </w:style>
   <w:style w:type="paragraph" w:customStyle="1" w:styleId="TitelAbbildungTabelle">
     <w:name w:val="Titel_Abbildung_Tabelle"/>
-    <w:basedOn w:val="Caption"/>
-    <w:next w:val="Normal"/>
+    <w:basedOn w:val="Beschriftung"/>
+    <w:next w:val="Standard"/>
     <w:link w:val="TitelAbbildungTabelleCharChar"/>
     <w:autoRedefine/>
     <w:rsid w:val="00A931A0"/>
@@ -4687,9 +4652,9 @@
       <w:szCs w:val="14"/>
     </w:rPr>
   </w:style>
-  <w:style w:type="table" w:styleId="TableGrid">
+  <w:style w:type="table" w:styleId="Tabellenraster">
     <w:name w:val="Table Grid"/>
-    <w:basedOn w:val="TableNormal"/>
+    <w:basedOn w:val="NormaleTabelle"/>
     <w:rsid w:val="00640280"/>
     <w:rPr>
       <w:rFonts w:ascii="Arial" w:hAnsi="Arial"/>
@@ -4707,7 +4672,7 @@
   </w:style>
   <w:style w:type="table" w:customStyle="1" w:styleId="GARAIO">
     <w:name w:val="GARAIO"/>
-    <w:basedOn w:val="TableNormal"/>
+    <w:basedOn w:val="NormaleTabelle"/>
     <w:uiPriority w:val="99"/>
     <w:rsid w:val="009938B9"/>
     <w:rPr>
@@ -4743,9 +4708,9 @@
       </w:tcPr>
     </w:tblStylePr>
   </w:style>
-  <w:style w:type="paragraph" w:styleId="Footer">
+  <w:style w:type="paragraph" w:styleId="Fuzeile">
     <w:name w:val="footer"/>
-    <w:basedOn w:val="Normal"/>
+    <w:basedOn w:val="Standard"/>
     <w:autoRedefine/>
     <w:qFormat/>
     <w:rsid w:val="00D939E0"/>
@@ -4762,9 +4727,9 @@
       <w:szCs w:val="12"/>
     </w:rPr>
   </w:style>
-  <w:style w:type="paragraph" w:styleId="Header">
+  <w:style w:type="paragraph" w:styleId="Kopfzeile">
     <w:name w:val="header"/>
-    <w:basedOn w:val="Normal"/>
+    <w:basedOn w:val="Standard"/>
     <w:rsid w:val="00640280"/>
     <w:pPr>
       <w:tabs>
@@ -4776,10 +4741,10 @@
       <w:sz w:val="12"/>
     </w:rPr>
   </w:style>
-  <w:style w:type="paragraph" w:styleId="TOC1">
+  <w:style w:type="paragraph" w:styleId="Verzeichnis1">
     <w:name w:val="toc 1"/>
-    <w:basedOn w:val="Normal"/>
-    <w:next w:val="Normal"/>
+    <w:basedOn w:val="Standard"/>
+    <w:next w:val="Standard"/>
     <w:autoRedefine/>
     <w:uiPriority w:val="39"/>
     <w:rsid w:val="00974424"/>
@@ -4804,12 +4769,12 @@
       <w:u w:val="single"/>
     </w:rPr>
   </w:style>
-  <w:style w:type="paragraph" w:styleId="Caption">
+  <w:style w:type="paragraph" w:styleId="Beschriftung">
     <w:name w:val="caption"/>
     <w:aliases w:val="Beschriftung;(Bild/Tabelle)"/>
-    <w:basedOn w:val="Normal"/>
-    <w:next w:val="Normal"/>
-    <w:link w:val="CaptionChar"/>
+    <w:basedOn w:val="Standard"/>
+    <w:next w:val="Standard"/>
+    <w:link w:val="BeschriftungZchn"/>
     <w:autoRedefine/>
     <w:qFormat/>
     <w:rsid w:val="000B068C"/>
@@ -4819,10 +4784,10 @@
       <w:szCs w:val="16"/>
     </w:rPr>
   </w:style>
-  <w:style w:type="paragraph" w:styleId="TOC2">
+  <w:style w:type="paragraph" w:styleId="Verzeichnis2">
     <w:name w:val="toc 2"/>
-    <w:basedOn w:val="Normal"/>
-    <w:next w:val="Normal"/>
+    <w:basedOn w:val="Standard"/>
+    <w:next w:val="Standard"/>
     <w:autoRedefine/>
     <w:uiPriority w:val="39"/>
     <w:rsid w:val="00974424"/>
@@ -4833,14 +4798,14 @@
       </w:tabs>
     </w:pPr>
   </w:style>
-  <w:style w:type="paragraph" w:styleId="FootnoteText">
+  <w:style w:type="paragraph" w:styleId="Funotentext">
     <w:name w:val="footnote text"/>
-    <w:basedOn w:val="Normal"/>
-    <w:link w:val="FootnoteTextChar"/>
+    <w:basedOn w:val="Standard"/>
+    <w:link w:val="FunotentextZchn"/>
     <w:semiHidden/>
     <w:rsid w:val="00471221"/>
   </w:style>
-  <w:style w:type="character" w:styleId="FootnoteReference">
+  <w:style w:type="character" w:styleId="Funotenzeichen">
     <w:name w:val="footnote reference"/>
     <w:semiHidden/>
     <w:rsid w:val="00471221"/>
@@ -4875,17 +4840,17 @@
       <w:lang w:val="de-CH" w:eastAsia="de-CH" w:bidi="ar-SA"/>
     </w:rPr>
   </w:style>
-  <w:style w:type="paragraph" w:styleId="TableofFigures">
+  <w:style w:type="paragraph" w:styleId="Abbildungsverzeichnis">
     <w:name w:val="table of figures"/>
-    <w:basedOn w:val="Normal"/>
-    <w:next w:val="Normal"/>
+    <w:basedOn w:val="Standard"/>
+    <w:next w:val="Standard"/>
     <w:uiPriority w:val="99"/>
     <w:rsid w:val="00FA2BF2"/>
   </w:style>
-  <w:style w:type="paragraph" w:styleId="TOC3">
+  <w:style w:type="paragraph" w:styleId="Verzeichnis3">
     <w:name w:val="toc 3"/>
-    <w:basedOn w:val="Normal"/>
-    <w:next w:val="Normal"/>
+    <w:basedOn w:val="Standard"/>
+    <w:next w:val="Standard"/>
     <w:autoRedefine/>
     <w:uiPriority w:val="39"/>
     <w:rsid w:val="00974424"/>
@@ -4898,7 +4863,7 @@
   </w:style>
   <w:style w:type="paragraph" w:customStyle="1" w:styleId="Titelklein">
     <w:name w:val="Titel_klein"/>
-    <w:basedOn w:val="Normal"/>
+    <w:basedOn w:val="Standard"/>
     <w:autoRedefine/>
     <w:rsid w:val="006C6C91"/>
     <w:pPr>
@@ -4913,8 +4878,8 @@
   </w:style>
   <w:style w:type="paragraph" w:customStyle="1" w:styleId="Heading41">
     <w:name w:val="Heading 41"/>
-    <w:basedOn w:val="Heading3"/>
-    <w:next w:val="Normal"/>
+    <w:basedOn w:val="berschrift3"/>
+    <w:next w:val="Standard"/>
     <w:autoRedefine/>
     <w:qFormat/>
     <w:rsid w:val="006A3468"/>
@@ -4935,8 +4900,8 @@
   </w:style>
   <w:style w:type="paragraph" w:customStyle="1" w:styleId="Heading51">
     <w:name w:val="Heading 51"/>
-    <w:basedOn w:val="Heading3"/>
-    <w:next w:val="Normal"/>
+    <w:basedOn w:val="berschrift3"/>
+    <w:next w:val="Standard"/>
     <w:autoRedefine/>
     <w:rsid w:val="00891BE9"/>
     <w:pPr>
@@ -4953,7 +4918,7 @@
       <w:lang w:val="en-US"/>
     </w:rPr>
   </w:style>
-  <w:style w:type="character" w:styleId="CommentReference">
+  <w:style w:type="character" w:styleId="Kommentarzeichen">
     <w:name w:val="annotation reference"/>
     <w:semiHidden/>
     <w:rsid w:val="00FD415D"/>
@@ -4963,16 +4928,16 @@
       <w:szCs w:val="16"/>
     </w:rPr>
   </w:style>
-  <w:style w:type="paragraph" w:styleId="CommentText">
+  <w:style w:type="paragraph" w:styleId="Kommentartext">
     <w:name w:val="annotation text"/>
-    <w:basedOn w:val="Normal"/>
+    <w:basedOn w:val="Standard"/>
     <w:semiHidden/>
     <w:rsid w:val="00FD415D"/>
   </w:style>
-  <w:style w:type="paragraph" w:styleId="CommentSubject">
+  <w:style w:type="paragraph" w:styleId="Kommentarthema">
     <w:name w:val="annotation subject"/>
-    <w:basedOn w:val="CommentText"/>
-    <w:next w:val="CommentText"/>
+    <w:basedOn w:val="Kommentartext"/>
+    <w:next w:val="Kommentartext"/>
     <w:semiHidden/>
     <w:rsid w:val="00FD415D"/>
     <w:rPr>
@@ -4980,9 +4945,9 @@
       <w:bCs/>
     </w:rPr>
   </w:style>
-  <w:style w:type="paragraph" w:styleId="BalloonText">
+  <w:style w:type="paragraph" w:styleId="Sprechblasentext">
     <w:name w:val="Balloon Text"/>
-    <w:basedOn w:val="Normal"/>
+    <w:basedOn w:val="Standard"/>
     <w:semiHidden/>
     <w:rsid w:val="00FD415D"/>
     <w:rPr>
@@ -4993,7 +4958,7 @@
   </w:style>
   <w:style w:type="paragraph" w:customStyle="1" w:styleId="1">
     <w:name w:val="1"/>
-    <w:basedOn w:val="Normal"/>
+    <w:basedOn w:val="Standard"/>
     <w:rsid w:val="00A931A0"/>
     <w:pPr>
       <w:spacing w:after="160" w:line="240" w:lineRule="exact"/>
@@ -5004,9 +4969,9 @@
       <w:szCs w:val="20"/>
     </w:rPr>
   </w:style>
-  <w:style w:type="character" w:customStyle="1" w:styleId="Heading3Char">
-    <w:name w:val="Heading 3 Char"/>
-    <w:link w:val="Heading3"/>
+  <w:style w:type="character" w:customStyle="1" w:styleId="berschrift3Zchn">
+    <w:name w:val="Überschrift 3 Zchn"/>
+    <w:link w:val="berschrift3"/>
     <w:locked/>
     <w:rsid w:val="006A3468"/>
     <w:rPr>
@@ -5019,7 +4984,7 @@
   </w:style>
   <w:style w:type="paragraph" w:customStyle="1" w:styleId="ZchnZchn2">
     <w:name w:val="Zchn Zchn2"/>
-    <w:basedOn w:val="Normal"/>
+    <w:basedOn w:val="Standard"/>
     <w:rsid w:val="00170B68"/>
     <w:pPr>
       <w:spacing w:after="160" w:line="240" w:lineRule="exact"/>
@@ -5030,9 +4995,9 @@
       <w:szCs w:val="20"/>
     </w:rPr>
   </w:style>
-  <w:style w:type="paragraph" w:styleId="ListParagraph">
+  <w:style w:type="paragraph" w:styleId="Listenabsatz">
     <w:name w:val="List Paragraph"/>
-    <w:basedOn w:val="Normal"/>
+    <w:basedOn w:val="Standard"/>
     <w:uiPriority w:val="34"/>
     <w:rsid w:val="00DB7662"/>
     <w:pPr>
@@ -5047,7 +5012,7 @@
   </w:style>
   <w:style w:type="paragraph" w:customStyle="1" w:styleId="CharCharZchnZchnCharCharZchnZchnCharCharZchnZchnCharChar">
     <w:name w:val="Char Char Zchn Zchn Char Char Zchn Zchn Char Char Zchn Zchn Char Char"/>
-    <w:basedOn w:val="Normal"/>
+    <w:basedOn w:val="Standard"/>
     <w:rsid w:val="00195B0C"/>
     <w:pPr>
       <w:spacing w:after="160" w:line="240" w:lineRule="exact"/>
@@ -5058,9 +5023,9 @@
       <w:lang w:eastAsia="en-US"/>
     </w:rPr>
   </w:style>
-  <w:style w:type="paragraph" w:styleId="DocumentMap">
+  <w:style w:type="paragraph" w:styleId="Dokumentstruktur">
     <w:name w:val="Document Map"/>
-    <w:basedOn w:val="Normal"/>
+    <w:basedOn w:val="Standard"/>
     <w:semiHidden/>
     <w:rsid w:val="00BD47C3"/>
     <w:pPr>
@@ -5071,10 +5036,10 @@
       <w:szCs w:val="20"/>
     </w:rPr>
   </w:style>
-  <w:style w:type="character" w:customStyle="1" w:styleId="CaptionChar">
-    <w:name w:val="Caption Char"/>
-    <w:aliases w:val="Beschriftung.(Bild/Tabelle) Char"/>
-    <w:link w:val="Caption"/>
+  <w:style w:type="character" w:customStyle="1" w:styleId="BeschriftungZchn">
+    <w:name w:val="Beschriftung Zchn"/>
+    <w:aliases w:val="Beschriftung;(Bild/Tabelle) Zchn"/>
+    <w:link w:val="Beschriftung"/>
     <w:locked/>
     <w:rsid w:val="00476279"/>
     <w:rPr>
@@ -5087,7 +5052,7 @@
   </w:style>
   <w:style w:type="paragraph" w:customStyle="1" w:styleId="Listenabsatz1">
     <w:name w:val="Listenabsatz1"/>
-    <w:basedOn w:val="ListParagraph"/>
+    <w:basedOn w:val="Listenabsatz"/>
     <w:rsid w:val="007D36B1"/>
     <w:pPr>
       <w:numPr>
@@ -5098,7 +5063,7 @@
   </w:style>
   <w:style w:type="paragraph" w:customStyle="1" w:styleId="SpaltenTextLinks">
     <w:name w:val="SpaltenTextLinks"/>
-    <w:basedOn w:val="Normal"/>
+    <w:basedOn w:val="Standard"/>
     <w:rsid w:val="00F31FD0"/>
     <w:pPr>
       <w:spacing w:before="40" w:line="259" w:lineRule="auto"/>
@@ -5112,7 +5077,7 @@
   </w:style>
   <w:style w:type="paragraph" w:customStyle="1" w:styleId="SpaltenTitelLinks">
     <w:name w:val="SpaltenTitelLinks"/>
-    <w:basedOn w:val="Normal"/>
+    <w:basedOn w:val="Standard"/>
     <w:next w:val="SpaltenTextLinks"/>
     <w:rsid w:val="00F31FD0"/>
     <w:pPr>
@@ -5131,8 +5096,8 @@
   </w:style>
   <w:style w:type="paragraph" w:customStyle="1" w:styleId="Beschriftung2">
     <w:name w:val="Beschriftung2"/>
-    <w:basedOn w:val="Normal"/>
-    <w:next w:val="Normal"/>
+    <w:basedOn w:val="Standard"/>
+    <w:next w:val="Standard"/>
     <w:link w:val="ZchnZchn"/>
     <w:autoRedefine/>
     <w:semiHidden/>
@@ -5157,7 +5122,7 @@
       <w:lang w:val="de-CH" w:eastAsia="de-CH" w:bidi="ar-SA"/>
     </w:rPr>
   </w:style>
-  <w:style w:type="character" w:styleId="PlaceholderText">
+  <w:style w:type="character" w:styleId="Platzhaltertext">
     <w:name w:val="Placeholder Text"/>
     <w:semiHidden/>
     <w:rsid w:val="000E7915"/>
@@ -5166,11 +5131,11 @@
       <w:color w:val="808080"/>
     </w:rPr>
   </w:style>
-  <w:style w:type="paragraph" w:styleId="BodyText">
+  <w:style w:type="paragraph" w:styleId="Textkrper">
     <w:name w:val="Body Text"/>
     <w:aliases w:val="bt,AvtalBrödtext,Bodytext,ändrad,paragraph 2,body indent,AvtalBrodt...,AvtalBrodtext,andrad Char,andrad,Aufzählung,Textkörper Char Char Char Char Char Char,Textkörper Char Char Char Char Char Cha"/>
-    <w:basedOn w:val="Normal"/>
-    <w:link w:val="BodyTextChar"/>
+    <w:basedOn w:val="Standard"/>
+    <w:link w:val="TextkrperZchn"/>
     <w:rsid w:val="00FC1BCA"/>
     <w:pPr>
       <w:spacing w:after="120" w:line="259" w:lineRule="auto"/>
@@ -5181,10 +5146,10 @@
       <w:szCs w:val="20"/>
     </w:rPr>
   </w:style>
-  <w:style w:type="character" w:customStyle="1" w:styleId="BodyTextChar">
-    <w:name w:val="Body Text Char"/>
-    <w:aliases w:val="bt Char,AvtalBrödtext Char,Bodytext Char,ändrad Char,paragraph 2 Char,body indent Char,AvtalBrodt... Char,AvtalBrodtext Char,andrad Char Char,andrad Char1,Aufzählung Char,Textkörper Char Char Char Char Char Char Char"/>
-    <w:link w:val="BodyText"/>
+  <w:style w:type="character" w:customStyle="1" w:styleId="TextkrperZchn">
+    <w:name w:val="Textkörper Zchn"/>
+    <w:aliases w:val="bt Zchn,AvtalBrödtext Zchn,Bodytext Zchn,ändrad Zchn,paragraph 2 Zchn,body indent Zchn,AvtalBrodt... Zchn,AvtalBrodtext Zchn,andrad Char Zchn,andrad Zchn,Aufzählung Zchn,Textkörper Char Char Char Char Char Char Zchn"/>
+    <w:link w:val="Textkrper"/>
     <w:locked/>
     <w:rsid w:val="00FC1BCA"/>
     <w:rPr>
@@ -5203,34 +5168,34 @@
       </w:numPr>
     </w:pPr>
   </w:style>
-  <w:style w:type="paragraph" w:styleId="EndnoteText">
+  <w:style w:type="paragraph" w:styleId="Endnotentext">
     <w:name w:val="endnote text"/>
-    <w:basedOn w:val="Normal"/>
-    <w:link w:val="EndnoteTextChar"/>
+    <w:basedOn w:val="Standard"/>
+    <w:link w:val="EndnotentextZchn"/>
     <w:rsid w:val="000A1E33"/>
     <w:rPr>
       <w:szCs w:val="20"/>
     </w:rPr>
   </w:style>
-  <w:style w:type="character" w:customStyle="1" w:styleId="EndnoteTextChar">
-    <w:name w:val="Endnote Text Char"/>
-    <w:link w:val="EndnoteText"/>
+  <w:style w:type="character" w:customStyle="1" w:styleId="EndnotentextZchn">
+    <w:name w:val="Endnotentext Zchn"/>
+    <w:link w:val="Endnotentext"/>
     <w:rsid w:val="000A1E33"/>
     <w:rPr>
       <w:rFonts w:ascii="Arial" w:hAnsi="Arial" w:cs="Arial"/>
     </w:rPr>
   </w:style>
-  <w:style w:type="character" w:styleId="EndnoteReference">
+  <w:style w:type="character" w:styleId="Endnotenzeichen">
     <w:name w:val="endnote reference"/>
     <w:rsid w:val="000A1E33"/>
     <w:rPr>
       <w:vertAlign w:val="superscript"/>
     </w:rPr>
   </w:style>
-  <w:style w:type="paragraph" w:styleId="PlainText">
+  <w:style w:type="paragraph" w:styleId="NurText">
     <w:name w:val="Plain Text"/>
-    <w:basedOn w:val="Normal"/>
-    <w:link w:val="PlainTextChar"/>
+    <w:basedOn w:val="Standard"/>
+    <w:link w:val="NurTextZchn"/>
     <w:uiPriority w:val="99"/>
     <w:unhideWhenUsed/>
     <w:rsid w:val="00D334E2"/>
@@ -5241,9 +5206,9 @@
       <w:lang w:eastAsia="en-US"/>
     </w:rPr>
   </w:style>
-  <w:style w:type="character" w:customStyle="1" w:styleId="PlainTextChar">
-    <w:name w:val="Plain Text Char"/>
-    <w:link w:val="PlainText"/>
+  <w:style w:type="character" w:customStyle="1" w:styleId="NurTextZchn">
+    <w:name w:val="Nur Text Zchn"/>
+    <w:link w:val="NurText"/>
     <w:uiPriority w:val="99"/>
     <w:rsid w:val="00D334E2"/>
     <w:rPr>
@@ -5255,7 +5220,7 @@
   </w:style>
   <w:style w:type="paragraph" w:customStyle="1" w:styleId="ZchnZchn20">
     <w:name w:val="Zchn Zchn20"/>
-    <w:basedOn w:val="Normal"/>
+    <w:basedOn w:val="Standard"/>
     <w:rsid w:val="000A4AC6"/>
     <w:pPr>
       <w:spacing w:after="160" w:line="240" w:lineRule="exact"/>
@@ -5266,9 +5231,9 @@
       <w:szCs w:val="20"/>
     </w:rPr>
   </w:style>
-  <w:style w:type="character" w:customStyle="1" w:styleId="FootnoteTextChar">
-    <w:name w:val="Footnote Text Char"/>
-    <w:link w:val="FootnoteText"/>
+  <w:style w:type="character" w:customStyle="1" w:styleId="FunotentextZchn">
+    <w:name w:val="Fußnotentext Zchn"/>
+    <w:link w:val="Funotentext"/>
     <w:semiHidden/>
     <w:rsid w:val="00654E8C"/>
     <w:rPr>
@@ -5276,18 +5241,18 @@
       <w:szCs w:val="22"/>
     </w:rPr>
   </w:style>
-  <w:style w:type="character" w:styleId="FollowedHyperlink">
+  <w:style w:type="character" w:styleId="BesuchterLink">
     <w:name w:val="FollowedHyperlink"/>
-    <w:basedOn w:val="DefaultParagraphFont"/>
+    <w:basedOn w:val="Absatz-Standardschriftart"/>
     <w:rsid w:val="00AF69D2"/>
     <w:rPr>
       <w:color w:val="800080" w:themeColor="followedHyperlink"/>
       <w:u w:val="single"/>
     </w:rPr>
   </w:style>
-  <w:style w:type="paragraph" w:styleId="NoSpacing">
+  <w:style w:type="paragraph" w:styleId="KeinLeerraum">
     <w:name w:val="No Spacing"/>
-    <w:link w:val="NoSpacingChar"/>
+    <w:link w:val="KeinLeerraumZchn"/>
     <w:uiPriority w:val="1"/>
     <w:rsid w:val="00095E59"/>
     <w:rPr>
@@ -5296,10 +5261,10 @@
       <w:szCs w:val="22"/>
     </w:rPr>
   </w:style>
-  <w:style w:type="character" w:customStyle="1" w:styleId="NoSpacingChar">
-    <w:name w:val="No Spacing Char"/>
-    <w:basedOn w:val="DefaultParagraphFont"/>
-    <w:link w:val="NoSpacing"/>
+  <w:style w:type="character" w:customStyle="1" w:styleId="KeinLeerraumZchn">
+    <w:name w:val="Kein Leerraum Zchn"/>
+    <w:basedOn w:val="Absatz-Standardschriftart"/>
+    <w:link w:val="KeinLeerraum"/>
     <w:uiPriority w:val="1"/>
     <w:rsid w:val="00095E59"/>
     <w:rPr>
@@ -5308,7 +5273,7 @@
       <w:szCs w:val="22"/>
     </w:rPr>
   </w:style>
-  <w:style w:type="character" w:styleId="Strong">
+  <w:style w:type="character" w:styleId="Fett">
     <w:name w:val="Strong"/>
     <w:qFormat/>
     <w:locked/>
@@ -5322,14 +5287,14 @@
   </w:style>
   <w:style w:type="table" w:customStyle="1" w:styleId="Formatvorlage1">
     <w:name w:val="Formatvorlage1"/>
-    <w:basedOn w:val="TableNormal"/>
+    <w:basedOn w:val="NormaleTabelle"/>
     <w:uiPriority w:val="99"/>
     <w:rsid w:val="00742D63"/>
     <w:tblPr/>
   </w:style>
-  <w:style w:type="paragraph" w:styleId="NormalWeb">
+  <w:style w:type="paragraph" w:styleId="StandardWeb">
     <w:name w:val="Normal (Web)"/>
-    <w:basedOn w:val="Normal"/>
+    <w:basedOn w:val="Standard"/>
     <w:uiPriority w:val="99"/>
     <w:semiHidden/>
     <w:unhideWhenUsed/>
@@ -5343,9 +5308,9 @@
       <w:szCs w:val="24"/>
     </w:rPr>
   </w:style>
-  <w:style w:type="character" w:styleId="UnresolvedMention">
+  <w:style w:type="character" w:styleId="NichtaufgelsteErwhnung">
     <w:name w:val="Unresolved Mention"/>
-    <w:basedOn w:val="DefaultParagraphFont"/>
+    <w:basedOn w:val="Absatz-Standardschriftart"/>
     <w:uiPriority w:val="99"/>
     <w:semiHidden/>
     <w:unhideWhenUsed/>
@@ -5644,6 +5609,10 @@
 </file>
 
 <file path=customXml/item1.xml><?xml version="1.0" encoding="utf-8"?>
+<b:Sources xmlns:b="http://schemas.openxmlformats.org/officeDocument/2006/bibliography" xmlns="http://schemas.openxmlformats.org/officeDocument/2006/bibliography" SelectedStyle="\APA.XSL" StyleName="APA"/>
+</file>
+
+<file path=customXml/item2.xml><?xml version="1.0" encoding="utf-8"?>
 <?mso-contentType ?>
 <FormTemplates xmlns="http://schemas.microsoft.com/sharepoint/v3/contenttype/forms">
   <Display>DocumentLibraryForm</Display>
@@ -5652,11 +5621,18 @@
 </FormTemplates>
 </file>
 
-<file path=customXml/item2.xml><?xml version="1.0" encoding="utf-8"?>
-<b:Sources xmlns:b="http://schemas.openxmlformats.org/officeDocument/2006/bibliography" xmlns="http://schemas.openxmlformats.org/officeDocument/2006/bibliography" SelectedStyle="\APA.XSL" StyleName="APA"/>
+<file path=customXml/item3.xml><?xml version="1.0" encoding="utf-8"?>
+<p:properties xmlns:p="http://schemas.microsoft.com/office/2006/metadata/properties" xmlns:xsi="http://www.w3.org/2001/XMLSchema-instance" xmlns:pc="http://schemas.microsoft.com/office/infopath/2007/PartnerControls">
+  <documentManagement>
+    <lcf76f155ced4ddcb4097134ff3c332f xmlns="80ea8437-9da9-4c8e-827f-72aeed5f829a">
+      <Terms xmlns="http://schemas.microsoft.com/office/infopath/2007/PartnerControls"/>
+    </lcf76f155ced4ddcb4097134ff3c332f>
+    <TaxCatchAll xmlns="11ceba1c-8638-4c24-8c74-242515d3a448" xsi:nil="true"/>
+  </documentManagement>
+</p:properties>
 </file>
 
-<file path=customXml/item3.xml><?xml version="1.0" encoding="utf-8"?>
+<file path=customXml/item4.xml><?xml version="1.0" encoding="utf-8"?>
 <ct:contentTypeSchema xmlns:ct="http://schemas.microsoft.com/office/2006/metadata/contentType" xmlns:ma="http://schemas.microsoft.com/office/2006/metadata/properties/metaAttributes" ct:_="" ma:_="" ma:contentTypeName="Dokument" ma:contentTypeID="0x01010004D3547691812540BD783809B12BBDF4" ma:contentTypeVersion="16" ma:contentTypeDescription="Ein neues Dokument erstellen." ma:contentTypeScope="" ma:versionID="d09014d0141efc9ec658a3054e9e6e6a">
   <xsd:schema xmlns:xsd="http://www.w3.org/2001/XMLSchema" xmlns:xs="http://www.w3.org/2001/XMLSchema" xmlns:p="http://schemas.microsoft.com/office/2006/metadata/properties" xmlns:ns2="80ea8437-9da9-4c8e-827f-72aeed5f829a" xmlns:ns3="11ceba1c-8638-4c24-8c74-242515d3a448" targetNamespace="http://schemas.microsoft.com/office/2006/metadata/properties" ma:root="true" ma:fieldsID="8d7d9889e8dd2ceb89ce67fd4928fe1c" ns2:_="" ns3:_="">
     <xsd:import namespace="80ea8437-9da9-4c8e-827f-72aeed5f829a"/>
@@ -5899,18 +5875,15 @@
 </ct:contentTypeSchema>
 </file>
 
-<file path=customXml/item4.xml><?xml version="1.0" encoding="utf-8"?>
-<p:properties xmlns:p="http://schemas.microsoft.com/office/2006/metadata/properties" xmlns:xsi="http://www.w3.org/2001/XMLSchema-instance" xmlns:pc="http://schemas.microsoft.com/office/infopath/2007/PartnerControls">
-  <documentManagement>
-    <lcf76f155ced4ddcb4097134ff3c332f xmlns="80ea8437-9da9-4c8e-827f-72aeed5f829a">
-      <Terms xmlns="http://schemas.microsoft.com/office/infopath/2007/PartnerControls"/>
-    </lcf76f155ced4ddcb4097134ff3c332f>
-    <TaxCatchAll xmlns="11ceba1c-8638-4c24-8c74-242515d3a448" xsi:nil="true"/>
-  </documentManagement>
-</p:properties>
+<file path=customXml/itemProps1.xml><?xml version="1.0" encoding="utf-8"?>
+<ds:datastoreItem xmlns:ds="http://schemas.openxmlformats.org/officeDocument/2006/customXml" ds:itemID="{7ED3487E-EE28-6646-A90B-F6DED81F41CE}">
+  <ds:schemaRefs>
+    <ds:schemaRef ds:uri="http://schemas.openxmlformats.org/officeDocument/2006/bibliography"/>
+  </ds:schemaRefs>
+</ds:datastoreItem>
 </file>
 
-<file path=customXml/itemProps1.xml><?xml version="1.0" encoding="utf-8"?>
+<file path=customXml/itemProps2.xml><?xml version="1.0" encoding="utf-8"?>
 <ds:datastoreItem xmlns:ds="http://schemas.openxmlformats.org/officeDocument/2006/customXml" ds:itemID="{D4C5375C-35C7-4333-9619-45897004056B}">
   <ds:schemaRefs>
     <ds:schemaRef ds:uri="http://schemas.microsoft.com/sharepoint/v3/contenttype/forms"/>
@@ -5918,15 +5891,18 @@
 </ds:datastoreItem>
 </file>
 
-<file path=customXml/itemProps2.xml><?xml version="1.0" encoding="utf-8"?>
-<ds:datastoreItem xmlns:ds="http://schemas.openxmlformats.org/officeDocument/2006/customXml" ds:itemID="{7ED3487E-EE28-6646-A90B-F6DED81F41CE}">
+<file path=customXml/itemProps3.xml><?xml version="1.0" encoding="utf-8"?>
+<ds:datastoreItem xmlns:ds="http://schemas.openxmlformats.org/officeDocument/2006/customXml" ds:itemID="{FE6D02D6-DE34-4768-971E-DB05F086D80B}">
   <ds:schemaRefs>
-    <ds:schemaRef ds:uri="http://schemas.openxmlformats.org/officeDocument/2006/bibliography"/>
+    <ds:schemaRef ds:uri="http://schemas.microsoft.com/office/2006/metadata/properties"/>
+    <ds:schemaRef ds:uri="http://schemas.microsoft.com/office/infopath/2007/PartnerControls"/>
+    <ds:schemaRef ds:uri="80ea8437-9da9-4c8e-827f-72aeed5f829a"/>
+    <ds:schemaRef ds:uri="11ceba1c-8638-4c24-8c74-242515d3a448"/>
   </ds:schemaRefs>
 </ds:datastoreItem>
 </file>
 
-<file path=customXml/itemProps3.xml><?xml version="1.0" encoding="utf-8"?>
+<file path=customXml/itemProps4.xml><?xml version="1.0" encoding="utf-8"?>
 <ds:datastoreItem xmlns:ds="http://schemas.openxmlformats.org/officeDocument/2006/customXml" ds:itemID="{3B40B4E2-DA54-4B4E-A3C6-F8BB85D02BB5}">
   <ds:schemaRefs>
     <ds:schemaRef ds:uri="http://schemas.microsoft.com/office/2006/metadata/contentType"/>
@@ -5943,15 +5919,4 @@
     <ds:schemaRef ds:uri="http://schemas.microsoft.com/internal/obd"/>
   </ds:schemaRefs>
 </ds:datastoreItem>
-</file>
-
-<file path=customXml/itemProps4.xml><?xml version="1.0" encoding="utf-8"?>
-<ds:datastoreItem xmlns:ds="http://schemas.openxmlformats.org/officeDocument/2006/customXml" ds:itemID="{FE6D02D6-DE34-4768-971E-DB05F086D80B}">
-  <ds:schemaRefs>
-    <ds:schemaRef ds:uri="http://schemas.microsoft.com/office/2006/metadata/properties"/>
-    <ds:schemaRef ds:uri="http://schemas.microsoft.com/office/infopath/2007/PartnerControls"/>
-    <ds:schemaRef ds:uri="80ea8437-9da9-4c8e-827f-72aeed5f829a"/>
-    <ds:schemaRef ds:uri="11ceba1c-8638-4c24-8c74-242515d3a448"/>
-  </ds:schemaRefs>
-</ds:datastoreItem>
 </file>
</xml_diff>